<commit_message>
did worldbuilding till conflict
</commit_message>
<xml_diff>
--- a/narrative/ACT I.docx
+++ b/narrative/ACT I.docx
@@ -301,7 +301,30 @@
           <w:i/>
           <w:iCs/>
         </w:rPr>
-        <w:t xml:space="preserve">, capital </w:t>
+        <w:t xml:space="preserve">, </w:t>
+      </w:r>
+      <w:proofErr w:type="spellStart"/>
+      <w:r>
+        <w:rPr>
+          <w:i/>
+          <w:iCs/>
+        </w:rPr>
+        <w:t>the</w:t>
+      </w:r>
+      <w:proofErr w:type="spellEnd"/>
+      <w:r>
+        <w:rPr>
+          <w:i/>
+          <w:iCs/>
+        </w:rPr>
+        <w:t xml:space="preserve"> </w:t>
+      </w:r>
+      <w:r>
+        <w:rPr>
+          <w:i/>
+          <w:iCs/>
+        </w:rPr>
+        <w:t xml:space="preserve">capital </w:t>
       </w:r>
       <w:proofErr w:type="spellStart"/>
       <w:r>
@@ -2225,10 +2248,7 @@
       </w:r>
       <w:proofErr w:type="spellEnd"/>
       <w:r>
-        <w:t xml:space="preserve"> </w:t>
-      </w:r>
-      <w:r>
-        <w:t xml:space="preserve">stop </w:t>
+        <w:t xml:space="preserve"> stop </w:t>
       </w:r>
       <w:proofErr w:type="spellStart"/>
       <w:r>
@@ -3217,10 +3237,7 @@
       </w:r>
       <w:proofErr w:type="spellEnd"/>
       <w:r>
-        <w:t xml:space="preserve"> </w:t>
-      </w:r>
-      <w:r>
-        <w:t xml:space="preserve">a </w:t>
+        <w:t xml:space="preserve"> a </w:t>
       </w:r>
       <w:proofErr w:type="spellStart"/>
       <w:r>
@@ -4691,11 +4708,11 @@
       </w:r>
       <w:proofErr w:type="spellEnd"/>
       <w:r>
-        <w:t xml:space="preserve"> w</w:t>
-      </w:r>
-      <w:proofErr w:type="spellStart"/>
-      <w:r>
-        <w:t>ill</w:t>
+        <w:t xml:space="preserve"> </w:t>
+      </w:r>
+      <w:proofErr w:type="spellStart"/>
+      <w:r>
+        <w:t>will</w:t>
       </w:r>
       <w:proofErr w:type="spellEnd"/>
       <w:r>
@@ -5438,10 +5455,7 @@
       </w:r>
       <w:proofErr w:type="spellEnd"/>
       <w:r>
-        <w:t xml:space="preserve"> age! </w:t>
-      </w:r>
-      <w:r>
-        <w:t xml:space="preserve">Take </w:t>
+        <w:t xml:space="preserve"> age! Take </w:t>
       </w:r>
       <w:proofErr w:type="spellStart"/>
       <w:r>
@@ -5465,10 +5479,7 @@
       </w:r>
       <w:proofErr w:type="spellEnd"/>
       <w:r>
-        <w:t>.</w:t>
-      </w:r>
-      <w:r>
-        <w:t xml:space="preserve"> </w:t>
+        <w:t xml:space="preserve">. </w:t>
       </w:r>
       <w:proofErr w:type="spellStart"/>
       <w:r>
@@ -5511,12 +5522,10 @@
         <w:t xml:space="preserve">! </w:t>
       </w:r>
       <w:proofErr w:type="spellStart"/>
-      <w:proofErr w:type="gramStart"/>
       <w:r>
         <w:t>Good</w:t>
       </w:r>
       <w:proofErr w:type="spellEnd"/>
-      <w:proofErr w:type="gramEnd"/>
       <w:r>
         <w:t xml:space="preserve"> </w:t>
       </w:r>
@@ -6041,15 +6050,15 @@
           <w:i/>
           <w:iCs/>
         </w:rPr>
-        <w:t>. A</w:t>
-      </w:r>
-      <w:proofErr w:type="spellStart"/>
-      <w:r>
-        <w:rPr>
-          <w:i/>
-          <w:iCs/>
-        </w:rPr>
-        <w:t>ran</w:t>
+        <w:t xml:space="preserve">. </w:t>
+      </w:r>
+      <w:proofErr w:type="spellStart"/>
+      <w:r>
+        <w:rPr>
+          <w:i/>
+          <w:iCs/>
+        </w:rPr>
+        <w:t>Aran</w:t>
       </w:r>
       <w:proofErr w:type="spellEnd"/>
       <w:r>
@@ -6218,11 +6227,11 @@
       </w:r>
       <w:proofErr w:type="spellEnd"/>
       <w:r>
-        <w:t xml:space="preserve"> I t</w:t>
-      </w:r>
-      <w:proofErr w:type="spellStart"/>
-      <w:r>
-        <w:t>hink</w:t>
+        <w:t xml:space="preserve"> I </w:t>
+      </w:r>
+      <w:proofErr w:type="spellStart"/>
+      <w:r>
+        <w:t>think</w:t>
       </w:r>
       <w:proofErr w:type="spellEnd"/>
       <w:r>
@@ -6866,10 +6875,7 @@
       </w:r>
       <w:proofErr w:type="spellEnd"/>
       <w:r>
-        <w:t xml:space="preserve"> </w:t>
-      </w:r>
-      <w:r>
-        <w:t xml:space="preserve">cherry </w:t>
+        <w:t xml:space="preserve"> cherry </w:t>
       </w:r>
       <w:proofErr w:type="spellStart"/>
       <w:r>
@@ -8961,11 +8967,11 @@
       </w:r>
       <w:proofErr w:type="spellEnd"/>
       <w:r>
-        <w:t>” i</w:t>
-      </w:r>
-      <w:proofErr w:type="spellStart"/>
-      <w:r>
-        <w:t>s</w:t>
+        <w:t xml:space="preserve">” </w:t>
+      </w:r>
+      <w:proofErr w:type="spellStart"/>
+      <w:r>
+        <w:t>is</w:t>
       </w:r>
       <w:proofErr w:type="spellEnd"/>
       <w:r>
@@ -11013,6 +11019,1813 @@
       </w:r>
     </w:p>
     <w:p/>
+    <w:p/>
+    <w:p/>
+    <w:p/>
+    <w:p/>
+    <w:p/>
+    <w:p/>
+    <w:p>
+      <w:r>
+        <w:t>ACT III</w:t>
+      </w:r>
+    </w:p>
+    <w:p>
+      <w:proofErr w:type="spellStart"/>
+      <w:r>
+        <w:t>Scene</w:t>
+      </w:r>
+      <w:proofErr w:type="spellEnd"/>
+      <w:r>
+        <w:t xml:space="preserve"> I</w:t>
+      </w:r>
+    </w:p>
+    <w:p>
+      <w:proofErr w:type="spellStart"/>
+      <w:r>
+        <w:t>Aran</w:t>
+      </w:r>
+      <w:proofErr w:type="spellEnd"/>
+      <w:r>
+        <w:t xml:space="preserve">: </w:t>
+      </w:r>
+      <w:proofErr w:type="spellStart"/>
+      <w:r>
+        <w:t>You</w:t>
+      </w:r>
+      <w:proofErr w:type="spellEnd"/>
+      <w:r>
+        <w:t xml:space="preserve"> </w:t>
+      </w:r>
+      <w:proofErr w:type="spellStart"/>
+      <w:r>
+        <w:t>left</w:t>
+      </w:r>
+      <w:proofErr w:type="spellEnd"/>
+      <w:r>
+        <w:t xml:space="preserve"> me. </w:t>
+      </w:r>
+      <w:proofErr w:type="spellStart"/>
+      <w:r>
+        <w:t>You</w:t>
+      </w:r>
+      <w:proofErr w:type="spellEnd"/>
+      <w:r>
+        <w:t xml:space="preserve"> </w:t>
+      </w:r>
+      <w:proofErr w:type="spellStart"/>
+      <w:r>
+        <w:t>let</w:t>
+      </w:r>
+      <w:proofErr w:type="spellEnd"/>
+      <w:r>
+        <w:t xml:space="preserve"> me </w:t>
+      </w:r>
+      <w:proofErr w:type="spellStart"/>
+      <w:r>
+        <w:t>walk</w:t>
+      </w:r>
+      <w:proofErr w:type="spellEnd"/>
+      <w:r>
+        <w:t xml:space="preserve"> </w:t>
+      </w:r>
+      <w:proofErr w:type="spellStart"/>
+      <w:r>
+        <w:t>alone</w:t>
+      </w:r>
+      <w:proofErr w:type="spellEnd"/>
+      <w:r>
+        <w:t xml:space="preserve">. </w:t>
+      </w:r>
+      <w:proofErr w:type="spellStart"/>
+      <w:r>
+        <w:t>You</w:t>
+      </w:r>
+      <w:proofErr w:type="spellEnd"/>
+      <w:r>
+        <w:t xml:space="preserve"> </w:t>
+      </w:r>
+      <w:proofErr w:type="spellStart"/>
+      <w:r>
+        <w:t>promised</w:t>
+      </w:r>
+      <w:proofErr w:type="spellEnd"/>
+      <w:r>
+        <w:t xml:space="preserve"> </w:t>
+      </w:r>
+      <w:proofErr w:type="spellStart"/>
+      <w:r>
+        <w:t>you</w:t>
+      </w:r>
+      <w:proofErr w:type="spellEnd"/>
+      <w:r>
+        <w:t xml:space="preserve"> </w:t>
+      </w:r>
+      <w:proofErr w:type="spellStart"/>
+      <w:r>
+        <w:t>would</w:t>
+      </w:r>
+      <w:proofErr w:type="spellEnd"/>
+      <w:r>
+        <w:t xml:space="preserve"> </w:t>
+      </w:r>
+      <w:proofErr w:type="spellStart"/>
+      <w:r>
+        <w:t>never</w:t>
+      </w:r>
+      <w:proofErr w:type="spellEnd"/>
+      <w:r>
+        <w:t xml:space="preserve"> do </w:t>
+      </w:r>
+      <w:proofErr w:type="spellStart"/>
+      <w:r>
+        <w:t>that</w:t>
+      </w:r>
+      <w:proofErr w:type="spellEnd"/>
+      <w:r>
+        <w:t>!</w:t>
+      </w:r>
+    </w:p>
+    <w:p>
+      <w:r>
+        <w:rPr>
+          <w:i/>
+          <w:iCs/>
+        </w:rPr>
+        <w:t xml:space="preserve">(A </w:t>
+      </w:r>
+      <w:proofErr w:type="spellStart"/>
+      <w:r>
+        <w:rPr>
+          <w:i/>
+          <w:iCs/>
+        </w:rPr>
+        <w:t>door</w:t>
+      </w:r>
+      <w:proofErr w:type="spellEnd"/>
+      <w:r>
+        <w:rPr>
+          <w:i/>
+          <w:iCs/>
+        </w:rPr>
+        <w:t xml:space="preserve"> </w:t>
+      </w:r>
+      <w:proofErr w:type="spellStart"/>
+      <w:r>
+        <w:rPr>
+          <w:i/>
+          <w:iCs/>
+        </w:rPr>
+        <w:t>is</w:t>
+      </w:r>
+      <w:proofErr w:type="spellEnd"/>
+      <w:r>
+        <w:rPr>
+          <w:i/>
+          <w:iCs/>
+        </w:rPr>
+        <w:t xml:space="preserve"> </w:t>
+      </w:r>
+      <w:proofErr w:type="spellStart"/>
+      <w:r>
+        <w:rPr>
+          <w:i/>
+          <w:iCs/>
+        </w:rPr>
+        <w:t>closed</w:t>
+      </w:r>
+      <w:proofErr w:type="spellEnd"/>
+      <w:r>
+        <w:rPr>
+          <w:i/>
+          <w:iCs/>
+        </w:rPr>
+        <w:t xml:space="preserve">. </w:t>
+      </w:r>
+      <w:proofErr w:type="spellStart"/>
+      <w:r>
+        <w:rPr>
+          <w:i/>
+          <w:iCs/>
+        </w:rPr>
+        <w:t>The</w:t>
+      </w:r>
+      <w:proofErr w:type="spellEnd"/>
+      <w:r>
+        <w:rPr>
+          <w:i/>
+          <w:iCs/>
+        </w:rPr>
+        <w:t xml:space="preserve"> </w:t>
+      </w:r>
+      <w:proofErr w:type="spellStart"/>
+      <w:r>
+        <w:rPr>
+          <w:i/>
+          <w:iCs/>
+        </w:rPr>
+        <w:t>camera</w:t>
+      </w:r>
+      <w:proofErr w:type="spellEnd"/>
+      <w:r>
+        <w:rPr>
+          <w:i/>
+          <w:iCs/>
+        </w:rPr>
+        <w:t xml:space="preserve"> </w:t>
+      </w:r>
+      <w:proofErr w:type="spellStart"/>
+      <w:r>
+        <w:rPr>
+          <w:i/>
+          <w:iCs/>
+        </w:rPr>
+        <w:t>pulls</w:t>
+      </w:r>
+      <w:proofErr w:type="spellEnd"/>
+      <w:r>
+        <w:rPr>
+          <w:i/>
+          <w:iCs/>
+        </w:rPr>
+        <w:t xml:space="preserve"> </w:t>
+      </w:r>
+      <w:proofErr w:type="spellStart"/>
+      <w:r>
+        <w:rPr>
+          <w:i/>
+          <w:iCs/>
+        </w:rPr>
+        <w:t>back</w:t>
+      </w:r>
+      <w:proofErr w:type="spellEnd"/>
+      <w:r>
+        <w:rPr>
+          <w:i/>
+          <w:iCs/>
+        </w:rPr>
+        <w:t xml:space="preserve"> </w:t>
+      </w:r>
+      <w:proofErr w:type="spellStart"/>
+      <w:r>
+        <w:rPr>
+          <w:i/>
+          <w:iCs/>
+        </w:rPr>
+        <w:t>abruptly</w:t>
+      </w:r>
+      <w:proofErr w:type="spellEnd"/>
+      <w:r>
+        <w:rPr>
+          <w:i/>
+          <w:iCs/>
+        </w:rPr>
+        <w:t xml:space="preserve">. </w:t>
+      </w:r>
+      <w:proofErr w:type="spellStart"/>
+      <w:r>
+        <w:rPr>
+          <w:i/>
+          <w:iCs/>
+        </w:rPr>
+        <w:t>A</w:t>
+      </w:r>
+      <w:r>
+        <w:rPr>
+          <w:i/>
+          <w:iCs/>
+        </w:rPr>
+        <w:t>n</w:t>
+      </w:r>
+      <w:proofErr w:type="spellEnd"/>
+      <w:r>
+        <w:rPr>
+          <w:i/>
+          <w:iCs/>
+        </w:rPr>
+        <w:t xml:space="preserve"> individual </w:t>
+      </w:r>
+      <w:proofErr w:type="spellStart"/>
+      <w:r>
+        <w:rPr>
+          <w:i/>
+          <w:iCs/>
+        </w:rPr>
+        <w:t>covered</w:t>
+      </w:r>
+      <w:proofErr w:type="spellEnd"/>
+      <w:r>
+        <w:rPr>
+          <w:i/>
+          <w:iCs/>
+        </w:rPr>
+        <w:t xml:space="preserve"> </w:t>
+      </w:r>
+      <w:proofErr w:type="spellStart"/>
+      <w:r>
+        <w:rPr>
+          <w:i/>
+          <w:iCs/>
+        </w:rPr>
+        <w:t>by</w:t>
+      </w:r>
+      <w:proofErr w:type="spellEnd"/>
+      <w:r>
+        <w:rPr>
+          <w:i/>
+          <w:iCs/>
+        </w:rPr>
+        <w:t xml:space="preserve"> a </w:t>
+      </w:r>
+      <w:proofErr w:type="spellStart"/>
+      <w:r>
+        <w:rPr>
+          <w:i/>
+          <w:iCs/>
+        </w:rPr>
+        <w:t>coat</w:t>
+      </w:r>
+      <w:proofErr w:type="spellEnd"/>
+      <w:r>
+        <w:rPr>
+          <w:i/>
+          <w:iCs/>
+        </w:rPr>
+        <w:t xml:space="preserve"> </w:t>
+      </w:r>
+      <w:proofErr w:type="spellStart"/>
+      <w:r>
+        <w:rPr>
+          <w:i/>
+          <w:iCs/>
+        </w:rPr>
+        <w:t>appears</w:t>
+      </w:r>
+      <w:proofErr w:type="spellEnd"/>
+      <w:r>
+        <w:rPr>
+          <w:i/>
+          <w:iCs/>
+        </w:rPr>
+        <w:t xml:space="preserve"> in </w:t>
+      </w:r>
+      <w:proofErr w:type="spellStart"/>
+      <w:r>
+        <w:rPr>
+          <w:i/>
+          <w:iCs/>
+        </w:rPr>
+        <w:t>the</w:t>
+      </w:r>
+      <w:proofErr w:type="spellEnd"/>
+      <w:r>
+        <w:rPr>
+          <w:i/>
+          <w:iCs/>
+        </w:rPr>
+        <w:t xml:space="preserve"> cent</w:t>
+      </w:r>
+      <w:r>
+        <w:rPr>
+          <w:i/>
+          <w:iCs/>
+        </w:rPr>
+        <w:t>re</w:t>
+      </w:r>
+      <w:r>
+        <w:rPr>
+          <w:i/>
+          <w:iCs/>
+        </w:rPr>
+        <w:t xml:space="preserve">, in </w:t>
+      </w:r>
+      <w:proofErr w:type="spellStart"/>
+      <w:r>
+        <w:rPr>
+          <w:i/>
+          <w:iCs/>
+        </w:rPr>
+        <w:t>front</w:t>
+      </w:r>
+      <w:proofErr w:type="spellEnd"/>
+      <w:r>
+        <w:rPr>
+          <w:i/>
+          <w:iCs/>
+        </w:rPr>
+        <w:t xml:space="preserve"> </w:t>
+      </w:r>
+      <w:proofErr w:type="spellStart"/>
+      <w:r>
+        <w:rPr>
+          <w:i/>
+          <w:iCs/>
+        </w:rPr>
+        <w:t>of</w:t>
+      </w:r>
+      <w:proofErr w:type="spellEnd"/>
+      <w:r>
+        <w:rPr>
+          <w:i/>
+          <w:iCs/>
+        </w:rPr>
+        <w:t xml:space="preserve"> </w:t>
+      </w:r>
+      <w:proofErr w:type="spellStart"/>
+      <w:r>
+        <w:rPr>
+          <w:i/>
+          <w:iCs/>
+        </w:rPr>
+        <w:t>the</w:t>
+      </w:r>
+      <w:proofErr w:type="spellEnd"/>
+      <w:r>
+        <w:rPr>
+          <w:i/>
+          <w:iCs/>
+        </w:rPr>
+        <w:t xml:space="preserve"> </w:t>
+      </w:r>
+      <w:proofErr w:type="spellStart"/>
+      <w:r>
+        <w:rPr>
+          <w:i/>
+          <w:iCs/>
+        </w:rPr>
+        <w:t>closed</w:t>
+      </w:r>
+      <w:proofErr w:type="spellEnd"/>
+      <w:r>
+        <w:rPr>
+          <w:i/>
+          <w:iCs/>
+        </w:rPr>
+        <w:t xml:space="preserve"> </w:t>
+      </w:r>
+      <w:proofErr w:type="spellStart"/>
+      <w:r>
+        <w:rPr>
+          <w:i/>
+          <w:iCs/>
+        </w:rPr>
+        <w:t>door</w:t>
+      </w:r>
+      <w:proofErr w:type="spellEnd"/>
+      <w:r>
+        <w:rPr>
+          <w:i/>
+          <w:iCs/>
+        </w:rPr>
+        <w:t>.</w:t>
+      </w:r>
+      <w:r>
+        <w:rPr>
+          <w:i/>
+          <w:iCs/>
+        </w:rPr>
+        <w:t xml:space="preserve"> </w:t>
+      </w:r>
+      <w:proofErr w:type="spellStart"/>
+      <w:r>
+        <w:rPr>
+          <w:i/>
+          <w:iCs/>
+        </w:rPr>
+        <w:t>He</w:t>
+      </w:r>
+      <w:proofErr w:type="spellEnd"/>
+      <w:r>
+        <w:rPr>
+          <w:i/>
+          <w:iCs/>
+        </w:rPr>
+        <w:t xml:space="preserve"> takes </w:t>
+      </w:r>
+      <w:proofErr w:type="spellStart"/>
+      <w:r>
+        <w:rPr>
+          <w:i/>
+          <w:iCs/>
+        </w:rPr>
+        <w:t>off</w:t>
+      </w:r>
+      <w:proofErr w:type="spellEnd"/>
+      <w:r>
+        <w:rPr>
+          <w:i/>
+          <w:iCs/>
+        </w:rPr>
+        <w:t xml:space="preserve"> </w:t>
+      </w:r>
+      <w:proofErr w:type="spellStart"/>
+      <w:r>
+        <w:rPr>
+          <w:i/>
+          <w:iCs/>
+        </w:rPr>
+        <w:t>the</w:t>
+      </w:r>
+      <w:proofErr w:type="spellEnd"/>
+      <w:r>
+        <w:rPr>
+          <w:i/>
+          <w:iCs/>
+        </w:rPr>
+        <w:t xml:space="preserve"> </w:t>
+      </w:r>
+      <w:proofErr w:type="spellStart"/>
+      <w:r>
+        <w:rPr>
+          <w:i/>
+          <w:iCs/>
+        </w:rPr>
+        <w:t>coat</w:t>
+      </w:r>
+      <w:proofErr w:type="spellEnd"/>
+      <w:r>
+        <w:rPr>
+          <w:i/>
+          <w:iCs/>
+        </w:rPr>
+        <w:t xml:space="preserve"> </w:t>
+      </w:r>
+      <w:proofErr w:type="spellStart"/>
+      <w:r>
+        <w:rPr>
+          <w:i/>
+          <w:iCs/>
+        </w:rPr>
+        <w:t>and</w:t>
+      </w:r>
+      <w:proofErr w:type="spellEnd"/>
+      <w:r>
+        <w:rPr>
+          <w:i/>
+          <w:iCs/>
+        </w:rPr>
+        <w:t xml:space="preserve"> </w:t>
+      </w:r>
+      <w:proofErr w:type="spellStart"/>
+      <w:r>
+        <w:rPr>
+          <w:i/>
+          <w:iCs/>
+        </w:rPr>
+        <w:t>reveals</w:t>
+      </w:r>
+      <w:proofErr w:type="spellEnd"/>
+      <w:r>
+        <w:rPr>
+          <w:i/>
+          <w:iCs/>
+        </w:rPr>
+        <w:t xml:space="preserve"> </w:t>
+      </w:r>
+      <w:proofErr w:type="spellStart"/>
+      <w:r>
+        <w:rPr>
+          <w:i/>
+          <w:iCs/>
+        </w:rPr>
+        <w:t>himself</w:t>
+      </w:r>
+      <w:proofErr w:type="spellEnd"/>
+      <w:r>
+        <w:rPr>
+          <w:i/>
+          <w:iCs/>
+        </w:rPr>
+        <w:t>.)</w:t>
+      </w:r>
+    </w:p>
+    <w:p>
+      <w:proofErr w:type="spellStart"/>
+      <w:r>
+        <w:t>Aran</w:t>
+      </w:r>
+      <w:proofErr w:type="spellEnd"/>
+      <w:r>
+        <w:t xml:space="preserve">: </w:t>
+      </w:r>
+      <w:r>
+        <w:rPr>
+          <w:i/>
+          <w:iCs/>
+        </w:rPr>
+        <w:t xml:space="preserve">(runs in </w:t>
+      </w:r>
+      <w:proofErr w:type="spellStart"/>
+      <w:r>
+        <w:rPr>
+          <w:i/>
+          <w:iCs/>
+        </w:rPr>
+        <w:t>his</w:t>
+      </w:r>
+      <w:proofErr w:type="spellEnd"/>
+      <w:r>
+        <w:rPr>
+          <w:i/>
+          <w:iCs/>
+        </w:rPr>
+        <w:t xml:space="preserve"> </w:t>
+      </w:r>
+      <w:proofErr w:type="spellStart"/>
+      <w:r>
+        <w:rPr>
+          <w:i/>
+          <w:iCs/>
+        </w:rPr>
+        <w:t>direction</w:t>
+      </w:r>
+      <w:proofErr w:type="spellEnd"/>
+      <w:r>
+        <w:rPr>
+          <w:i/>
+          <w:iCs/>
+        </w:rPr>
+        <w:t>)</w:t>
+      </w:r>
+      <w:r>
+        <w:t xml:space="preserve"> Pa, </w:t>
+      </w:r>
+      <w:proofErr w:type="spellStart"/>
+      <w:r>
+        <w:t>you</w:t>
+      </w:r>
+      <w:proofErr w:type="spellEnd"/>
+      <w:r>
+        <w:t xml:space="preserve"> came </w:t>
+      </w:r>
+      <w:proofErr w:type="spellStart"/>
+      <w:r>
+        <w:t>home</w:t>
+      </w:r>
+      <w:proofErr w:type="spellEnd"/>
+      <w:r>
+        <w:t>!!</w:t>
+      </w:r>
+    </w:p>
+    <w:p>
+      <w:proofErr w:type="spellStart"/>
+      <w:r>
+        <w:t>Father</w:t>
+      </w:r>
+      <w:proofErr w:type="spellEnd"/>
+      <w:r>
+        <w:t xml:space="preserve">: Oh, </w:t>
+      </w:r>
+      <w:proofErr w:type="spellStart"/>
+      <w:r>
+        <w:t>my</w:t>
+      </w:r>
+      <w:proofErr w:type="spellEnd"/>
+      <w:r>
+        <w:t xml:space="preserve"> </w:t>
+      </w:r>
+      <w:proofErr w:type="spellStart"/>
+      <w:r>
+        <w:t>dear</w:t>
+      </w:r>
+      <w:proofErr w:type="spellEnd"/>
+      <w:r>
+        <w:t xml:space="preserve"> cherry </w:t>
+      </w:r>
+      <w:proofErr w:type="spellStart"/>
+      <w:r>
+        <w:t>blossom</w:t>
+      </w:r>
+      <w:proofErr w:type="spellEnd"/>
+      <w:r>
+        <w:t xml:space="preserve">, </w:t>
+      </w:r>
+      <w:proofErr w:type="spellStart"/>
+      <w:r>
+        <w:t>you</w:t>
+      </w:r>
+      <w:proofErr w:type="spellEnd"/>
+      <w:r>
+        <w:t xml:space="preserve"> </w:t>
+      </w:r>
+      <w:proofErr w:type="spellStart"/>
+      <w:r>
+        <w:t>were</w:t>
+      </w:r>
+      <w:proofErr w:type="spellEnd"/>
+      <w:r>
+        <w:t xml:space="preserve"> </w:t>
+      </w:r>
+      <w:proofErr w:type="spellStart"/>
+      <w:r>
+        <w:t>waiting</w:t>
+      </w:r>
+      <w:proofErr w:type="spellEnd"/>
+      <w:r>
+        <w:t xml:space="preserve"> for </w:t>
+      </w:r>
+      <w:proofErr w:type="spellStart"/>
+      <w:r>
+        <w:t>dad</w:t>
+      </w:r>
+      <w:proofErr w:type="spellEnd"/>
+      <w:r>
+        <w:t xml:space="preserve"> to </w:t>
+      </w:r>
+      <w:proofErr w:type="spellStart"/>
+      <w:r>
+        <w:t>arrive</w:t>
+      </w:r>
+      <w:proofErr w:type="spellEnd"/>
+      <w:r>
+        <w:t xml:space="preserve"> </w:t>
+      </w:r>
+      <w:proofErr w:type="spellStart"/>
+      <w:r>
+        <w:t>from</w:t>
+      </w:r>
+      <w:proofErr w:type="spellEnd"/>
+      <w:r>
+        <w:t xml:space="preserve"> </w:t>
+      </w:r>
+      <w:proofErr w:type="spellStart"/>
+      <w:r>
+        <w:t>work</w:t>
+      </w:r>
+      <w:proofErr w:type="spellEnd"/>
+      <w:r>
+        <w:t xml:space="preserve">? </w:t>
+      </w:r>
+      <w:r>
+        <w:rPr>
+          <w:i/>
+          <w:iCs/>
+        </w:rPr>
+        <w:t>(</w:t>
+      </w:r>
+      <w:proofErr w:type="spellStart"/>
+      <w:r>
+        <w:rPr>
+          <w:i/>
+          <w:iCs/>
+        </w:rPr>
+        <w:t>holds</w:t>
+      </w:r>
+      <w:proofErr w:type="spellEnd"/>
+      <w:r>
+        <w:rPr>
+          <w:i/>
+          <w:iCs/>
+        </w:rPr>
+        <w:t xml:space="preserve"> </w:t>
+      </w:r>
+      <w:proofErr w:type="spellStart"/>
+      <w:r>
+        <w:rPr>
+          <w:i/>
+          <w:iCs/>
+        </w:rPr>
+        <w:t>Aran</w:t>
+      </w:r>
+      <w:proofErr w:type="spellEnd"/>
+      <w:r>
+        <w:rPr>
+          <w:i/>
+          <w:iCs/>
+        </w:rPr>
+        <w:t xml:space="preserve"> in </w:t>
+      </w:r>
+      <w:proofErr w:type="spellStart"/>
+      <w:r>
+        <w:rPr>
+          <w:i/>
+          <w:iCs/>
+        </w:rPr>
+        <w:t>his</w:t>
+      </w:r>
+      <w:proofErr w:type="spellEnd"/>
+      <w:r>
+        <w:rPr>
+          <w:i/>
+          <w:iCs/>
+        </w:rPr>
+        <w:t xml:space="preserve"> </w:t>
+      </w:r>
+      <w:proofErr w:type="spellStart"/>
+      <w:r>
+        <w:rPr>
+          <w:i/>
+          <w:iCs/>
+        </w:rPr>
+        <w:t>arms</w:t>
+      </w:r>
+      <w:proofErr w:type="spellEnd"/>
+      <w:r>
+        <w:rPr>
+          <w:i/>
+          <w:iCs/>
+        </w:rPr>
+        <w:t xml:space="preserve">. Both </w:t>
+      </w:r>
+      <w:proofErr w:type="spellStart"/>
+      <w:r>
+        <w:rPr>
+          <w:i/>
+          <w:iCs/>
+        </w:rPr>
+        <w:t>smile</w:t>
+      </w:r>
+      <w:proofErr w:type="spellEnd"/>
+      <w:r>
+        <w:rPr>
+          <w:i/>
+          <w:iCs/>
+        </w:rPr>
+        <w:t>.</w:t>
+      </w:r>
+      <w:r>
+        <w:rPr>
+          <w:i/>
+          <w:iCs/>
+        </w:rPr>
+        <w:t>)</w:t>
+      </w:r>
+    </w:p>
+    <w:p>
+      <w:proofErr w:type="spellStart"/>
+      <w:r>
+        <w:t>Father</w:t>
+      </w:r>
+      <w:proofErr w:type="spellEnd"/>
+      <w:r>
+        <w:t xml:space="preserve">: </w:t>
+      </w:r>
+      <w:r>
+        <w:rPr>
+          <w:i/>
+          <w:iCs/>
+        </w:rPr>
+        <w:t>(</w:t>
+      </w:r>
+      <w:proofErr w:type="spellStart"/>
+      <w:r>
+        <w:rPr>
+          <w:i/>
+          <w:iCs/>
+        </w:rPr>
+        <w:t>thinks</w:t>
+      </w:r>
+      <w:proofErr w:type="spellEnd"/>
+      <w:r>
+        <w:rPr>
+          <w:i/>
+          <w:iCs/>
+        </w:rPr>
+        <w:t xml:space="preserve">) </w:t>
+      </w:r>
+      <w:proofErr w:type="spellStart"/>
+      <w:r>
+        <w:t>I’m</w:t>
+      </w:r>
+      <w:proofErr w:type="spellEnd"/>
+      <w:r>
+        <w:t xml:space="preserve"> </w:t>
+      </w:r>
+      <w:proofErr w:type="spellStart"/>
+      <w:r>
+        <w:t>so</w:t>
+      </w:r>
+      <w:proofErr w:type="spellEnd"/>
+      <w:r>
+        <w:t xml:space="preserve"> </w:t>
+      </w:r>
+      <w:proofErr w:type="spellStart"/>
+      <w:r>
+        <w:t>tired</w:t>
+      </w:r>
+      <w:proofErr w:type="spellEnd"/>
+      <w:r>
+        <w:t xml:space="preserve"> </w:t>
+      </w:r>
+      <w:proofErr w:type="spellStart"/>
+      <w:r>
+        <w:t>from</w:t>
+      </w:r>
+      <w:proofErr w:type="spellEnd"/>
+      <w:r>
+        <w:t xml:space="preserve"> </w:t>
+      </w:r>
+      <w:proofErr w:type="spellStart"/>
+      <w:r>
+        <w:t>work</w:t>
+      </w:r>
+      <w:proofErr w:type="spellEnd"/>
+      <w:r>
+        <w:t xml:space="preserve"> </w:t>
+      </w:r>
+      <w:proofErr w:type="spellStart"/>
+      <w:r>
+        <w:t>and</w:t>
+      </w:r>
+      <w:proofErr w:type="spellEnd"/>
+      <w:r>
+        <w:t xml:space="preserve"> I </w:t>
+      </w:r>
+      <w:proofErr w:type="spellStart"/>
+      <w:r>
+        <w:t>still</w:t>
+      </w:r>
+      <w:proofErr w:type="spellEnd"/>
+      <w:r>
+        <w:t xml:space="preserve"> </w:t>
+      </w:r>
+      <w:proofErr w:type="spellStart"/>
+      <w:r>
+        <w:t>need</w:t>
+      </w:r>
+      <w:proofErr w:type="spellEnd"/>
+      <w:r>
+        <w:t xml:space="preserve"> to take </w:t>
+      </w:r>
+      <w:proofErr w:type="spellStart"/>
+      <w:r>
+        <w:t>care</w:t>
+      </w:r>
+      <w:proofErr w:type="spellEnd"/>
+      <w:r>
+        <w:t xml:space="preserve"> </w:t>
+      </w:r>
+      <w:proofErr w:type="spellStart"/>
+      <w:r>
+        <w:t>of</w:t>
+      </w:r>
+      <w:proofErr w:type="spellEnd"/>
+      <w:r>
+        <w:t xml:space="preserve"> </w:t>
+      </w:r>
+      <w:proofErr w:type="spellStart"/>
+      <w:r>
+        <w:t>him</w:t>
+      </w:r>
+      <w:proofErr w:type="spellEnd"/>
+      <w:r>
+        <w:t xml:space="preserve">… </w:t>
+      </w:r>
+      <w:proofErr w:type="spellStart"/>
+      <w:r>
+        <w:t>Fucking</w:t>
+      </w:r>
+      <w:proofErr w:type="spellEnd"/>
+      <w:r>
+        <w:t xml:space="preserve"> </w:t>
+      </w:r>
+      <w:proofErr w:type="spellStart"/>
+      <w:r>
+        <w:t>useless</w:t>
+      </w:r>
+      <w:proofErr w:type="spellEnd"/>
+      <w:r>
+        <w:t xml:space="preserve">. </w:t>
+      </w:r>
+      <w:proofErr w:type="spellStart"/>
+      <w:r>
+        <w:t>They</w:t>
+      </w:r>
+      <w:proofErr w:type="spellEnd"/>
+      <w:r>
+        <w:t xml:space="preserve"> </w:t>
+      </w:r>
+      <w:proofErr w:type="spellStart"/>
+      <w:r>
+        <w:t>should</w:t>
+      </w:r>
+      <w:proofErr w:type="spellEnd"/>
+      <w:r>
+        <w:t xml:space="preserve"> </w:t>
+      </w:r>
+      <w:proofErr w:type="spellStart"/>
+      <w:r>
+        <w:t>be</w:t>
+      </w:r>
+      <w:proofErr w:type="spellEnd"/>
+      <w:r>
+        <w:t xml:space="preserve"> </w:t>
+      </w:r>
+      <w:proofErr w:type="spellStart"/>
+      <w:r>
+        <w:t>thankful</w:t>
+      </w:r>
+      <w:proofErr w:type="spellEnd"/>
+      <w:r>
+        <w:t xml:space="preserve"> for </w:t>
+      </w:r>
+      <w:proofErr w:type="spellStart"/>
+      <w:r>
+        <w:t>having</w:t>
+      </w:r>
+      <w:proofErr w:type="spellEnd"/>
+      <w:r>
+        <w:t xml:space="preserve"> me in </w:t>
+      </w:r>
+      <w:proofErr w:type="spellStart"/>
+      <w:r>
+        <w:t>this</w:t>
+      </w:r>
+      <w:proofErr w:type="spellEnd"/>
+      <w:r>
+        <w:t xml:space="preserve"> </w:t>
+      </w:r>
+      <w:proofErr w:type="spellStart"/>
+      <w:r>
+        <w:t>family</w:t>
+      </w:r>
+      <w:proofErr w:type="spellEnd"/>
+      <w:r>
+        <w:t xml:space="preserve">. </w:t>
+      </w:r>
+      <w:proofErr w:type="spellStart"/>
+      <w:r>
+        <w:t>And</w:t>
+      </w:r>
+      <w:proofErr w:type="spellEnd"/>
+      <w:r>
+        <w:t xml:space="preserve"> </w:t>
+      </w:r>
+      <w:proofErr w:type="spellStart"/>
+      <w:r>
+        <w:t>that</w:t>
+      </w:r>
+      <w:proofErr w:type="spellEnd"/>
+      <w:r>
+        <w:t xml:space="preserve"> </w:t>
+      </w:r>
+      <w:proofErr w:type="spellStart"/>
+      <w:r>
+        <w:t>sonuvabitch</w:t>
+      </w:r>
+      <w:proofErr w:type="spellEnd"/>
+      <w:r>
+        <w:t xml:space="preserve"> </w:t>
+      </w:r>
+      <w:proofErr w:type="spellStart"/>
+      <w:r>
+        <w:t>is</w:t>
+      </w:r>
+      <w:proofErr w:type="spellEnd"/>
+      <w:r>
+        <w:t xml:space="preserve"> </w:t>
+      </w:r>
+      <w:proofErr w:type="spellStart"/>
+      <w:r>
+        <w:t>still</w:t>
+      </w:r>
+      <w:proofErr w:type="spellEnd"/>
+      <w:r>
+        <w:t xml:space="preserve"> </w:t>
+      </w:r>
+      <w:proofErr w:type="spellStart"/>
+      <w:r>
+        <w:t>outside</w:t>
+      </w:r>
+      <w:proofErr w:type="spellEnd"/>
+      <w:r>
+        <w:t xml:space="preserve">… </w:t>
+      </w:r>
+    </w:p>
+    <w:p>
+      <w:proofErr w:type="spellStart"/>
+      <w:r>
+        <w:t>Aran</w:t>
+      </w:r>
+      <w:proofErr w:type="spellEnd"/>
+      <w:r>
+        <w:t xml:space="preserve">: I </w:t>
+      </w:r>
+      <w:proofErr w:type="spellStart"/>
+      <w:r>
+        <w:t>wanna</w:t>
+      </w:r>
+      <w:proofErr w:type="spellEnd"/>
+      <w:r>
+        <w:t xml:space="preserve"> play </w:t>
+      </w:r>
+      <w:proofErr w:type="spellStart"/>
+      <w:r>
+        <w:t>with</w:t>
+      </w:r>
+      <w:proofErr w:type="spellEnd"/>
+      <w:r>
+        <w:t xml:space="preserve"> </w:t>
+      </w:r>
+      <w:proofErr w:type="spellStart"/>
+      <w:r>
+        <w:t>you</w:t>
+      </w:r>
+      <w:proofErr w:type="spellEnd"/>
+      <w:r>
+        <w:t>!</w:t>
+      </w:r>
+    </w:p>
+    <w:p>
+      <w:proofErr w:type="spellStart"/>
+      <w:r>
+        <w:t>Father</w:t>
+      </w:r>
+      <w:proofErr w:type="spellEnd"/>
+      <w:r>
+        <w:t xml:space="preserve">: </w:t>
+      </w:r>
+      <w:r>
+        <w:rPr>
+          <w:i/>
+          <w:iCs/>
+        </w:rPr>
+        <w:t>(</w:t>
+      </w:r>
+      <w:proofErr w:type="spellStart"/>
+      <w:r>
+        <w:rPr>
+          <w:i/>
+          <w:iCs/>
+        </w:rPr>
+        <w:t>quickly</w:t>
+      </w:r>
+      <w:proofErr w:type="spellEnd"/>
+      <w:r>
+        <w:rPr>
+          <w:i/>
+          <w:iCs/>
+        </w:rPr>
+        <w:t xml:space="preserve"> </w:t>
+      </w:r>
+      <w:proofErr w:type="spellStart"/>
+      <w:r>
+        <w:rPr>
+          <w:i/>
+          <w:iCs/>
+        </w:rPr>
+        <w:t>put</w:t>
+      </w:r>
+      <w:proofErr w:type="spellEnd"/>
+      <w:r>
+        <w:rPr>
+          <w:i/>
+          <w:iCs/>
+        </w:rPr>
+        <w:t xml:space="preserve"> </w:t>
+      </w:r>
+      <w:proofErr w:type="spellStart"/>
+      <w:r>
+        <w:rPr>
+          <w:i/>
+          <w:iCs/>
+        </w:rPr>
+        <w:t>the</w:t>
+      </w:r>
+      <w:proofErr w:type="spellEnd"/>
+      <w:r>
+        <w:rPr>
+          <w:i/>
+          <w:iCs/>
+        </w:rPr>
+        <w:t xml:space="preserve"> </w:t>
+      </w:r>
+      <w:proofErr w:type="spellStart"/>
+      <w:r>
+        <w:rPr>
+          <w:i/>
+          <w:iCs/>
+        </w:rPr>
+        <w:t>child</w:t>
+      </w:r>
+      <w:proofErr w:type="spellEnd"/>
+      <w:r>
+        <w:rPr>
+          <w:i/>
+          <w:iCs/>
+        </w:rPr>
+        <w:t xml:space="preserve"> </w:t>
+      </w:r>
+      <w:proofErr w:type="spellStart"/>
+      <w:r>
+        <w:rPr>
+          <w:i/>
+          <w:iCs/>
+        </w:rPr>
+        <w:t>down</w:t>
+      </w:r>
+      <w:proofErr w:type="spellEnd"/>
+      <w:r>
+        <w:rPr>
+          <w:i/>
+          <w:iCs/>
+        </w:rPr>
+        <w:t>)</w:t>
+      </w:r>
+      <w:r>
+        <w:t xml:space="preserve"> No!</w:t>
+      </w:r>
+    </w:p>
+    <w:p>
+      <w:pPr>
+        <w:rPr>
+          <w:i/>
+          <w:iCs/>
+        </w:rPr>
+      </w:pPr>
+      <w:r>
+        <w:rPr>
+          <w:i/>
+          <w:iCs/>
+        </w:rPr>
+        <w:t>(</w:t>
+      </w:r>
+      <w:proofErr w:type="spellStart"/>
+      <w:r>
+        <w:rPr>
+          <w:i/>
+          <w:iCs/>
+        </w:rPr>
+        <w:t>The</w:t>
+      </w:r>
+      <w:proofErr w:type="spellEnd"/>
+      <w:r>
+        <w:rPr>
+          <w:i/>
+          <w:iCs/>
+        </w:rPr>
+        <w:t xml:space="preserve"> </w:t>
+      </w:r>
+      <w:proofErr w:type="spellStart"/>
+      <w:r>
+        <w:rPr>
+          <w:i/>
+          <w:iCs/>
+        </w:rPr>
+        <w:t>camera</w:t>
+      </w:r>
+      <w:proofErr w:type="spellEnd"/>
+      <w:r>
+        <w:rPr>
+          <w:i/>
+          <w:iCs/>
+        </w:rPr>
+        <w:t xml:space="preserve"> </w:t>
+      </w:r>
+      <w:proofErr w:type="spellStart"/>
+      <w:r>
+        <w:rPr>
+          <w:i/>
+          <w:iCs/>
+        </w:rPr>
+        <w:t>focuses</w:t>
+      </w:r>
+      <w:proofErr w:type="spellEnd"/>
+      <w:r>
+        <w:rPr>
+          <w:i/>
+          <w:iCs/>
+        </w:rPr>
+        <w:t xml:space="preserve"> </w:t>
+      </w:r>
+      <w:proofErr w:type="spellStart"/>
+      <w:r>
+        <w:rPr>
+          <w:i/>
+          <w:iCs/>
+        </w:rPr>
+        <w:t>on</w:t>
+      </w:r>
+      <w:proofErr w:type="spellEnd"/>
+      <w:r>
+        <w:rPr>
+          <w:i/>
+          <w:iCs/>
+        </w:rPr>
+        <w:t xml:space="preserve"> </w:t>
+      </w:r>
+      <w:proofErr w:type="spellStart"/>
+      <w:r>
+        <w:rPr>
+          <w:i/>
+          <w:iCs/>
+        </w:rPr>
+        <w:t>Aran’s</w:t>
+      </w:r>
+      <w:proofErr w:type="spellEnd"/>
+      <w:r>
+        <w:rPr>
+          <w:i/>
+          <w:iCs/>
+        </w:rPr>
+        <w:t xml:space="preserve"> face. </w:t>
+      </w:r>
+      <w:proofErr w:type="spellStart"/>
+      <w:r>
+        <w:rPr>
+          <w:i/>
+          <w:iCs/>
+        </w:rPr>
+        <w:t>He</w:t>
+      </w:r>
+      <w:proofErr w:type="spellEnd"/>
+      <w:r>
+        <w:rPr>
+          <w:i/>
+          <w:iCs/>
+        </w:rPr>
+        <w:t xml:space="preserve"> </w:t>
+      </w:r>
+      <w:proofErr w:type="spellStart"/>
+      <w:r>
+        <w:rPr>
+          <w:i/>
+          <w:iCs/>
+        </w:rPr>
+        <w:t>starts</w:t>
+      </w:r>
+      <w:proofErr w:type="spellEnd"/>
+      <w:r>
+        <w:rPr>
+          <w:i/>
+          <w:iCs/>
+        </w:rPr>
+        <w:t xml:space="preserve"> </w:t>
+      </w:r>
+      <w:proofErr w:type="spellStart"/>
+      <w:r>
+        <w:rPr>
+          <w:i/>
+          <w:iCs/>
+        </w:rPr>
+        <w:t>crying</w:t>
+      </w:r>
+      <w:proofErr w:type="spellEnd"/>
+      <w:r>
+        <w:rPr>
+          <w:i/>
+          <w:iCs/>
+        </w:rPr>
+        <w:t xml:space="preserve"> </w:t>
+      </w:r>
+      <w:proofErr w:type="spellStart"/>
+      <w:r>
+        <w:rPr>
+          <w:i/>
+          <w:iCs/>
+        </w:rPr>
+        <w:t>and</w:t>
+      </w:r>
+      <w:proofErr w:type="spellEnd"/>
+      <w:r>
+        <w:rPr>
+          <w:i/>
+          <w:iCs/>
+        </w:rPr>
+        <w:t xml:space="preserve"> </w:t>
+      </w:r>
+      <w:proofErr w:type="spellStart"/>
+      <w:r>
+        <w:rPr>
+          <w:i/>
+          <w:iCs/>
+        </w:rPr>
+        <w:t>running</w:t>
+      </w:r>
+      <w:proofErr w:type="spellEnd"/>
+      <w:r>
+        <w:rPr>
+          <w:i/>
+          <w:iCs/>
+        </w:rPr>
+        <w:t xml:space="preserve"> </w:t>
+      </w:r>
+      <w:proofErr w:type="spellStart"/>
+      <w:r>
+        <w:rPr>
+          <w:i/>
+          <w:iCs/>
+        </w:rPr>
+        <w:t>down</w:t>
+      </w:r>
+      <w:proofErr w:type="spellEnd"/>
+      <w:r>
+        <w:rPr>
+          <w:i/>
+          <w:iCs/>
+        </w:rPr>
+        <w:t xml:space="preserve"> </w:t>
+      </w:r>
+      <w:proofErr w:type="spellStart"/>
+      <w:r>
+        <w:rPr>
+          <w:i/>
+          <w:iCs/>
+        </w:rPr>
+        <w:t>the</w:t>
+      </w:r>
+      <w:proofErr w:type="spellEnd"/>
+      <w:r>
+        <w:rPr>
+          <w:i/>
+          <w:iCs/>
+        </w:rPr>
+        <w:t xml:space="preserve"> </w:t>
+      </w:r>
+      <w:proofErr w:type="spellStart"/>
+      <w:r>
+        <w:rPr>
+          <w:i/>
+          <w:iCs/>
+        </w:rPr>
+        <w:t>hallway</w:t>
+      </w:r>
+      <w:proofErr w:type="spellEnd"/>
+      <w:r>
+        <w:rPr>
+          <w:i/>
+          <w:iCs/>
+        </w:rPr>
+        <w:t>)</w:t>
+      </w:r>
+    </w:p>
+    <w:p>
+      <w:proofErr w:type="spellStart"/>
+      <w:r>
+        <w:t>Father</w:t>
+      </w:r>
+      <w:proofErr w:type="spellEnd"/>
+      <w:r>
+        <w:t xml:space="preserve">: </w:t>
+      </w:r>
+      <w:r>
+        <w:t xml:space="preserve">No, </w:t>
+      </w:r>
+      <w:proofErr w:type="spellStart"/>
+      <w:r>
+        <w:t>don’t</w:t>
+      </w:r>
+      <w:proofErr w:type="spellEnd"/>
+      <w:r>
+        <w:t xml:space="preserve"> </w:t>
+      </w:r>
+      <w:proofErr w:type="spellStart"/>
+      <w:r>
+        <w:t>cry</w:t>
+      </w:r>
+      <w:proofErr w:type="spellEnd"/>
+      <w:r>
+        <w:t xml:space="preserve">! </w:t>
+      </w:r>
+      <w:proofErr w:type="spellStart"/>
+      <w:proofErr w:type="gramStart"/>
+      <w:r>
+        <w:t>Son</w:t>
+      </w:r>
+      <w:proofErr w:type="spellEnd"/>
+      <w:proofErr w:type="gramEnd"/>
+      <w:r>
+        <w:t xml:space="preserve">, come </w:t>
+      </w:r>
+      <w:proofErr w:type="spellStart"/>
+      <w:r>
+        <w:t>here</w:t>
+      </w:r>
+      <w:proofErr w:type="spellEnd"/>
+      <w:r>
+        <w:t xml:space="preserve">. </w:t>
+      </w:r>
+      <w:proofErr w:type="spellStart"/>
+      <w:r>
+        <w:t>Dad’s</w:t>
+      </w:r>
+      <w:proofErr w:type="spellEnd"/>
+      <w:r>
+        <w:t xml:space="preserve"> </w:t>
+      </w:r>
+      <w:proofErr w:type="spellStart"/>
+      <w:r>
+        <w:t>so</w:t>
+      </w:r>
+      <w:proofErr w:type="spellEnd"/>
+      <w:r>
+        <w:t xml:space="preserve"> </w:t>
+      </w:r>
+      <w:proofErr w:type="spellStart"/>
+      <w:r>
+        <w:t>drained</w:t>
+      </w:r>
+      <w:proofErr w:type="spellEnd"/>
+      <w:r>
+        <w:t xml:space="preserve"> </w:t>
+      </w:r>
+      <w:proofErr w:type="spellStart"/>
+      <w:r>
+        <w:t>from</w:t>
+      </w:r>
+      <w:proofErr w:type="spellEnd"/>
+      <w:r>
+        <w:t xml:space="preserve"> </w:t>
+      </w:r>
+      <w:proofErr w:type="spellStart"/>
+      <w:r>
+        <w:t>work</w:t>
+      </w:r>
+      <w:proofErr w:type="spellEnd"/>
+      <w:r>
+        <w:t xml:space="preserve">, </w:t>
+      </w:r>
+      <w:proofErr w:type="spellStart"/>
+      <w:r>
+        <w:t>you</w:t>
+      </w:r>
+      <w:proofErr w:type="spellEnd"/>
+      <w:r>
+        <w:t xml:space="preserve"> </w:t>
+      </w:r>
+      <w:proofErr w:type="spellStart"/>
+      <w:r>
+        <w:t>know</w:t>
+      </w:r>
+      <w:proofErr w:type="spellEnd"/>
+      <w:r>
+        <w:t xml:space="preserve">… </w:t>
+      </w:r>
+    </w:p>
+    <w:p>
+      <w:proofErr w:type="spellStart"/>
+      <w:r>
+        <w:t>Aran</w:t>
+      </w:r>
+      <w:proofErr w:type="spellEnd"/>
+      <w:r>
+        <w:t xml:space="preserve">: </w:t>
+      </w:r>
+      <w:r>
+        <w:rPr>
+          <w:i/>
+          <w:iCs/>
+        </w:rPr>
+        <w:t xml:space="preserve">(stops </w:t>
+      </w:r>
+      <w:proofErr w:type="spellStart"/>
+      <w:r>
+        <w:rPr>
+          <w:i/>
+          <w:iCs/>
+        </w:rPr>
+        <w:t>crying</w:t>
+      </w:r>
+      <w:proofErr w:type="spellEnd"/>
+      <w:r>
+        <w:rPr>
+          <w:i/>
+          <w:iCs/>
+        </w:rPr>
+        <w:t xml:space="preserve">) </w:t>
+      </w:r>
+      <w:proofErr w:type="spellStart"/>
+      <w:r>
+        <w:t>I’m</w:t>
+      </w:r>
+      <w:proofErr w:type="spellEnd"/>
+      <w:r>
+        <w:t xml:space="preserve"> “</w:t>
+      </w:r>
+      <w:proofErr w:type="spellStart"/>
+      <w:r>
+        <w:t>sowwy</w:t>
+      </w:r>
+      <w:proofErr w:type="spellEnd"/>
+      <w:r>
+        <w:t xml:space="preserve">”, </w:t>
+      </w:r>
+      <w:proofErr w:type="spellStart"/>
+      <w:r>
+        <w:t>daddy</w:t>
+      </w:r>
+      <w:proofErr w:type="spellEnd"/>
+      <w:r>
+        <w:t xml:space="preserve">. </w:t>
+      </w:r>
+    </w:p>
+    <w:p>
+      <w:pPr>
+        <w:rPr>
+          <w:lang w:val="en-US"/>
+        </w:rPr>
+      </w:pPr>
+      <w:proofErr w:type="spellStart"/>
+      <w:r>
+        <w:t>Father</w:t>
+      </w:r>
+      <w:proofErr w:type="spellEnd"/>
+      <w:r>
+        <w:t xml:space="preserve">: Oh, no </w:t>
+      </w:r>
+      <w:proofErr w:type="spellStart"/>
+      <w:r>
+        <w:t>need</w:t>
+      </w:r>
+      <w:proofErr w:type="spellEnd"/>
+      <w:r>
+        <w:t xml:space="preserve"> to </w:t>
+      </w:r>
+      <w:proofErr w:type="spellStart"/>
+      <w:r>
+        <w:t>say</w:t>
+      </w:r>
+      <w:proofErr w:type="spellEnd"/>
+      <w:r>
+        <w:t xml:space="preserve"> </w:t>
+      </w:r>
+      <w:proofErr w:type="spellStart"/>
+      <w:r>
+        <w:t>that</w:t>
+      </w:r>
+      <w:proofErr w:type="spellEnd"/>
+      <w:r>
+        <w:t xml:space="preserve">. </w:t>
+      </w:r>
+      <w:proofErr w:type="spellStart"/>
+      <w:r>
+        <w:t>It’s</w:t>
+      </w:r>
+      <w:proofErr w:type="spellEnd"/>
+      <w:r>
+        <w:t xml:space="preserve"> </w:t>
+      </w:r>
+      <w:proofErr w:type="spellStart"/>
+      <w:r>
+        <w:t>my</w:t>
+      </w:r>
+      <w:proofErr w:type="spellEnd"/>
+      <w:r>
+        <w:t xml:space="preserve"> </w:t>
+      </w:r>
+      <w:proofErr w:type="spellStart"/>
+      <w:r>
+        <w:t>duty</w:t>
+      </w:r>
+      <w:proofErr w:type="spellEnd"/>
+      <w:r>
+        <w:t xml:space="preserve"> as </w:t>
+      </w:r>
+      <w:proofErr w:type="spellStart"/>
+      <w:r>
+        <w:t>the</w:t>
+      </w:r>
+      <w:proofErr w:type="spellEnd"/>
+      <w:r>
+        <w:t xml:space="preserve"> </w:t>
+      </w:r>
+      <w:proofErr w:type="spellStart"/>
+      <w:r>
+        <w:t>household</w:t>
+      </w:r>
+      <w:proofErr w:type="spellEnd"/>
+      <w:r>
+        <w:t xml:space="preserve">, </w:t>
+      </w:r>
+      <w:proofErr w:type="spellStart"/>
+      <w:r>
+        <w:t>the</w:t>
+      </w:r>
+      <w:proofErr w:type="spellEnd"/>
+      <w:r>
+        <w:t xml:space="preserve"> </w:t>
+      </w:r>
+      <w:proofErr w:type="spellStart"/>
+      <w:r>
+        <w:t>main</w:t>
+      </w:r>
+      <w:proofErr w:type="spellEnd"/>
+      <w:r>
+        <w:t xml:space="preserve"> </w:t>
+      </w:r>
+      <w:proofErr w:type="spellStart"/>
+      <w:r>
+        <w:t>sustain</w:t>
+      </w:r>
+      <w:proofErr w:type="spellEnd"/>
+      <w:r>
+        <w:t xml:space="preserve"> </w:t>
+      </w:r>
+      <w:proofErr w:type="spellStart"/>
+      <w:r>
+        <w:t>of</w:t>
+      </w:r>
+      <w:proofErr w:type="spellEnd"/>
+      <w:r>
+        <w:t xml:space="preserve"> </w:t>
+      </w:r>
+      <w:proofErr w:type="spellStart"/>
+      <w:r>
+        <w:t>this</w:t>
+      </w:r>
+      <w:proofErr w:type="spellEnd"/>
+      <w:r>
+        <w:t xml:space="preserve"> </w:t>
+      </w:r>
+      <w:proofErr w:type="spellStart"/>
+      <w:r>
+        <w:t>family</w:t>
+      </w:r>
+      <w:proofErr w:type="spellEnd"/>
+      <w:r>
+        <w:t xml:space="preserve">. </w:t>
+      </w:r>
+      <w:proofErr w:type="spellStart"/>
+      <w:r>
+        <w:t>Let</w:t>
+      </w:r>
+      <w:proofErr w:type="spellEnd"/>
+      <w:r>
+        <w:t xml:space="preserve"> me show </w:t>
+      </w:r>
+      <w:proofErr w:type="spellStart"/>
+      <w:r>
+        <w:t>you</w:t>
+      </w:r>
+      <w:proofErr w:type="spellEnd"/>
+      <w:r>
+        <w:t xml:space="preserve"> </w:t>
+      </w:r>
+      <w:proofErr w:type="spellStart"/>
+      <w:r>
+        <w:t>the</w:t>
+      </w:r>
+      <w:proofErr w:type="spellEnd"/>
+      <w:r>
+        <w:t xml:space="preserve"> </w:t>
+      </w:r>
+      <w:proofErr w:type="spellStart"/>
+      <w:r>
+        <w:t>power</w:t>
+      </w:r>
+      <w:proofErr w:type="spellEnd"/>
+      <w:r>
+        <w:t xml:space="preserve"> </w:t>
+      </w:r>
+      <w:proofErr w:type="spellStart"/>
+      <w:r>
+        <w:t>of</w:t>
+      </w:r>
+      <w:proofErr w:type="spellEnd"/>
+      <w:r>
+        <w:t xml:space="preserve"> </w:t>
+      </w:r>
+      <w:proofErr w:type="spellStart"/>
+      <w:r>
+        <w:t>my</w:t>
+      </w:r>
+      <w:proofErr w:type="spellEnd"/>
+      <w:r>
+        <w:t xml:space="preserve"> </w:t>
+      </w:r>
+      <w:proofErr w:type="spellStart"/>
+      <w:r>
+        <w:t>love</w:t>
+      </w:r>
+      <w:proofErr w:type="spellEnd"/>
+      <w:r>
+        <w:t xml:space="preserve">. </w:t>
+      </w:r>
+      <w:proofErr w:type="spellStart"/>
+      <w:proofErr w:type="gramStart"/>
+      <w:r>
+        <w:t>Make</w:t>
+      </w:r>
+      <w:proofErr w:type="spellEnd"/>
+      <w:proofErr w:type="gramEnd"/>
+      <w:r>
+        <w:t xml:space="preserve"> me </w:t>
+      </w:r>
+      <w:proofErr w:type="spellStart"/>
+      <w:r>
+        <w:t>proud</w:t>
+      </w:r>
+      <w:proofErr w:type="spellEnd"/>
+      <w:r>
+        <w:t xml:space="preserve"> </w:t>
+      </w:r>
+      <w:proofErr w:type="spellStart"/>
+      <w:r>
+        <w:t>of</w:t>
+      </w:r>
+      <w:proofErr w:type="spellEnd"/>
+      <w:r>
+        <w:t xml:space="preserve"> </w:t>
+      </w:r>
+      <w:proofErr w:type="spellStart"/>
+      <w:r>
+        <w:t>you</w:t>
+      </w:r>
+      <w:proofErr w:type="spellEnd"/>
+      <w:r>
+        <w:t xml:space="preserve">. </w:t>
+      </w:r>
+    </w:p>
     <w:sectPr>
       <w:pgSz w:w="11906" w:h="16838"/>
       <w:pgMar w:top="1417" w:right="1701" w:bottom="1417" w:left="1701" w:header="708" w:footer="708" w:gutter="0"/>

</xml_diff>